<commit_message>
LATEST SRS v1.1 | Status: Suitable for Use
</commit_message>
<xml_diff>
--- a/JobIT - Software Requirements Specification v1.1.docx
+++ b/JobIT - Software Requirements Specification v1.1.docx
@@ -3697,8 +3697,6 @@
         </w:rPr>
         <w:t>contact number</w:t>
       </w:r>
-      <w:bookmarkStart w:id="1" w:name="_GoBack"/>
-      <w:bookmarkEnd w:id="1"/>
       <w:r>
         <w:rPr>
           <w:rFonts w:asciiTheme="minorHAnsi" w:hAnsiTheme="minorHAnsi"/>
@@ -3736,7 +3734,25 @@
           <w:sz w:val="22"/>
           <w:szCs w:val="22"/>
         </w:rPr>
-        <w:t>The administrator registration form that an admin will accomplish in order to have admin access to the system will contain a chosen username, password, and an admin type.</w:t>
+        <w:t>The administrator registration form that an admin will accomplish in order to have admin access to the system will contain a chosen usern</w:t>
+      </w:r>
+      <w:r>
+        <w:rPr>
+          <w:rFonts w:asciiTheme="minorHAnsi" w:hAnsiTheme="minorHAnsi"/>
+          <w:color w:val="000000"/>
+          <w:sz w:val="22"/>
+          <w:szCs w:val="22"/>
+        </w:rPr>
+        <w:t>ame, password</w:t>
+      </w:r>
+      <w:r>
+        <w:rPr>
+          <w:rFonts w:asciiTheme="minorHAnsi" w:hAnsiTheme="minorHAnsi"/>
+          <w:color w:val="000000"/>
+          <w:sz w:val="22"/>
+          <w:szCs w:val="22"/>
+        </w:rPr>
+        <w:t>.</w:t>
       </w:r>
     </w:p>
     <w:p>
@@ -5609,8 +5625,8 @@
           <w:sz w:val="22"/>
         </w:rPr>
       </w:pPr>
-      <w:bookmarkStart w:id="2" w:name="h.30j0zll" w:colFirst="0" w:colLast="0"/>
-      <w:bookmarkEnd w:id="2"/>
+      <w:bookmarkStart w:id="1" w:name="h.30j0zll" w:colFirst="0" w:colLast="0"/>
+      <w:bookmarkEnd w:id="1"/>
       <w:r>
         <w:rPr>
           <w:rFonts w:ascii="Calibri" w:eastAsia="Calibri" w:hAnsi="Calibri" w:cs="Calibri"/>
@@ -15783,12 +15799,14 @@
               </w:rPr>
               <w:t>The Super Admin enters the</w:t>
             </w:r>
-            <w:r>
-              <w:rPr>
-                <w:rFonts w:ascii="Calibri" w:eastAsia="Calibri" w:hAnsi="Calibri" w:cs="Calibri"/>
-                <w:sz w:val="22"/>
-              </w:rPr>
-              <w:t xml:space="preserve"> name, email,</w:t>
+            <w:bookmarkStart w:id="2" w:name="_GoBack"/>
+            <w:bookmarkEnd w:id="2"/>
+            <w:r>
+              <w:rPr>
+                <w:rFonts w:ascii="Calibri" w:eastAsia="Calibri" w:hAnsi="Calibri" w:cs="Calibri"/>
+                <w:sz w:val="22"/>
+              </w:rPr>
+              <w:t xml:space="preserve"> email,</w:t>
             </w:r>
             <w:r>
               <w:rPr>
@@ -23068,7 +23086,7 @@
         <w:noProof/>
         <w:sz w:val="20"/>
       </w:rPr>
-      <w:t>2</w:t>
+      <w:t>1</w:t>
     </w:r>
     <w:r>
       <w:rPr>
@@ -23282,7 +23300,7 @@
         <w:noProof/>
         <w:sz w:val="20"/>
       </w:rPr>
-      <w:t>16</w:t>
+      <w:t>7</w:t>
     </w:r>
     <w:r>
       <w:rPr>
@@ -23496,7 +23514,7 @@
         <w:noProof/>
         <w:sz w:val="20"/>
       </w:rPr>
-      <w:t>2</w:t>
+      <w:t>1</w:t>
     </w:r>
     <w:r>
       <w:rPr>
@@ -23963,7 +23981,7 @@
         <w:noProof/>
         <w:sz w:val="20"/>
       </w:rPr>
-      <w:t>2</w:t>
+      <w:t>3</w:t>
     </w:r>
     <w:r>
       <w:rPr>
@@ -24446,7 +24464,7 @@
         <w:noProof/>
         <w:sz w:val="20"/>
       </w:rPr>
-      <w:t>12</w:t>
+      <w:t>8</w:t>
     </w:r>
     <w:r>
       <w:rPr>
@@ -30619,7 +30637,7 @@
 </file>
 
 <file path=customXml/itemProps1.xml><?xml version="1.0" encoding="utf-8"?>
-<ds:datastoreItem xmlns:ds="http://schemas.openxmlformats.org/officeDocument/2006/customXml" ds:itemID="{88E95660-5F1E-477A-A77F-3DE54F36D6A4}">
+<ds:datastoreItem xmlns:ds="http://schemas.openxmlformats.org/officeDocument/2006/customXml" ds:itemID="{CBEE4975-D70D-46C5-89F0-208D2F1A57F2}">
   <ds:schemaRefs>
     <ds:schemaRef ds:uri="http://schemas.openxmlformats.org/officeDocument/2006/bibliography"/>
   </ds:schemaRefs>

</xml_diff>